<commit_message>
sealed classe selada exemplificada ContaPoupancaPlus
</commit_message>
<xml_diff>
--- a/Aula_08_Classe/Aula_23_MetodosSeladosClasses.docx
+++ b/Aula_08_Classe/Aula_23_MetodosSeladosClasses.docx
@@ -567,6 +567,540 @@
           <w:szCs w:val="28"/>
         </w:rPr>
       </w:pPr>
+      <w:r>
+        <w:rPr>
+          <w:noProof/>
+          <w:sz w:val="28"/>
+          <w:szCs w:val="28"/>
+          <w:lang w:eastAsia="pt-BR"/>
+        </w:rPr>
+        <w:lastRenderedPageBreak/>
+        <w:drawing>
+          <wp:inline distT="0" distB="0" distL="0" distR="0" wp14:anchorId="35902538" wp14:editId="68C4B19E">
+            <wp:extent cx="5400040" cy="1286510"/>
+            <wp:effectExtent l="0" t="0" r="0" b="8890"/>
+            <wp:docPr id="25" name="Imagem 25"/>
+            <wp:cNvGraphicFramePr>
+              <a:graphicFrameLocks xmlns:a="http://schemas.openxmlformats.org/drawingml/2006/main" noChangeAspect="1"/>
+            </wp:cNvGraphicFramePr>
+            <a:graphic xmlns:a="http://schemas.openxmlformats.org/drawingml/2006/main">
+              <a:graphicData uri="http://schemas.openxmlformats.org/drawingml/2006/picture">
+                <pic:pic xmlns:pic="http://schemas.openxmlformats.org/drawingml/2006/picture">
+                  <pic:nvPicPr>
+                    <pic:cNvPr id="25" name="F48F9F1.tmp"/>
+                    <pic:cNvPicPr/>
+                  </pic:nvPicPr>
+                  <pic:blipFill>
+                    <a:blip r:embed="rId8">
+                      <a:extLst>
+                        <a:ext uri="{28A0092B-C50C-407E-A947-70E740481C1C}">
+                          <a14:useLocalDpi xmlns:a14="http://schemas.microsoft.com/office/drawing/2010/main" val="0"/>
+                        </a:ext>
+                      </a:extLst>
+                    </a:blip>
+                    <a:stretch>
+                      <a:fillRect/>
+                    </a:stretch>
+                  </pic:blipFill>
+                  <pic:spPr>
+                    <a:xfrm>
+                      <a:off x="0" y="0"/>
+                      <a:ext cx="5400040" cy="1286510"/>
+                    </a:xfrm>
+                    <a:prstGeom prst="rect">
+                      <a:avLst/>
+                    </a:prstGeom>
+                  </pic:spPr>
+                </pic:pic>
+              </a:graphicData>
+            </a:graphic>
+          </wp:inline>
+        </w:drawing>
+      </w:r>
+    </w:p>
+    <w:p>
+      <w:pPr>
+        <w:rPr>
+          <w:sz w:val="28"/>
+          <w:szCs w:val="28"/>
+        </w:rPr>
+      </w:pPr>
+      <w:r>
+        <w:rPr>
+          <w:sz w:val="28"/>
+          <w:szCs w:val="28"/>
+        </w:rPr>
+        <w:t xml:space="preserve">Vamos tentar acrescentar uma classe que na pasta </w:t>
+      </w:r>
+      <w:proofErr w:type="spellStart"/>
+      <w:r>
+        <w:rPr>
+          <w:sz w:val="28"/>
+          <w:szCs w:val="28"/>
+        </w:rPr>
+        <w:t>Entities</w:t>
+      </w:r>
+      <w:proofErr w:type="spellEnd"/>
+      <w:r>
+        <w:rPr>
+          <w:sz w:val="28"/>
+          <w:szCs w:val="28"/>
+        </w:rPr>
+        <w:t xml:space="preserve">. </w:t>
+      </w:r>
+    </w:p>
+    <w:p>
+      <w:pPr>
+        <w:rPr>
+          <w:sz w:val="28"/>
+          <w:szCs w:val="28"/>
+        </w:rPr>
+      </w:pPr>
+      <w:r>
+        <w:rPr>
+          <w:noProof/>
+          <w:sz w:val="28"/>
+          <w:szCs w:val="28"/>
+          <w:lang w:eastAsia="pt-BR"/>
+        </w:rPr>
+        <w:drawing>
+          <wp:inline distT="0" distB="0" distL="0" distR="0" wp14:anchorId="29870378" wp14:editId="15F622CE">
+            <wp:extent cx="5397500" cy="3257550"/>
+            <wp:effectExtent l="0" t="0" r="0" b="0"/>
+            <wp:docPr id="27" name="Imagem 27"/>
+            <wp:cNvGraphicFramePr>
+              <a:graphicFrameLocks xmlns:a="http://schemas.openxmlformats.org/drawingml/2006/main" noChangeAspect="1"/>
+            </wp:cNvGraphicFramePr>
+            <a:graphic xmlns:a="http://schemas.openxmlformats.org/drawingml/2006/main">
+              <a:graphicData uri="http://schemas.openxmlformats.org/drawingml/2006/picture">
+                <pic:pic xmlns:pic="http://schemas.openxmlformats.org/drawingml/2006/picture">
+                  <pic:nvPicPr>
+                    <pic:cNvPr id="0" name="Picture 2"/>
+                    <pic:cNvPicPr>
+                      <a:picLocks noChangeAspect="1" noChangeArrowheads="1"/>
+                    </pic:cNvPicPr>
+                  </pic:nvPicPr>
+                  <pic:blipFill>
+                    <a:blip r:embed="rId9">
+                      <a:extLst>
+                        <a:ext uri="{28A0092B-C50C-407E-A947-70E740481C1C}">
+                          <a14:useLocalDpi xmlns:a14="http://schemas.microsoft.com/office/drawing/2010/main" val="0"/>
+                        </a:ext>
+                      </a:extLst>
+                    </a:blip>
+                    <a:srcRect/>
+                    <a:stretch>
+                      <a:fillRect/>
+                    </a:stretch>
+                  </pic:blipFill>
+                  <pic:spPr bwMode="auto">
+                    <a:xfrm>
+                      <a:off x="0" y="0"/>
+                      <a:ext cx="5397500" cy="3257550"/>
+                    </a:xfrm>
+                    <a:prstGeom prst="rect">
+                      <a:avLst/>
+                    </a:prstGeom>
+                    <a:noFill/>
+                    <a:ln>
+                      <a:noFill/>
+                    </a:ln>
+                  </pic:spPr>
+                </pic:pic>
+              </a:graphicData>
+            </a:graphic>
+          </wp:inline>
+        </w:drawing>
+      </w:r>
+    </w:p>
+    <w:p>
+      <w:pPr>
+        <w:rPr>
+          <w:sz w:val="28"/>
+          <w:szCs w:val="28"/>
+        </w:rPr>
+      </w:pPr>
+      <w:r>
+        <w:rPr>
+          <w:sz w:val="28"/>
+          <w:szCs w:val="28"/>
+        </w:rPr>
+        <w:t xml:space="preserve">Vamos nomear a classe como </w:t>
+      </w:r>
+      <w:proofErr w:type="spellStart"/>
+      <w:r>
+        <w:rPr>
+          <w:sz w:val="28"/>
+          <w:szCs w:val="28"/>
+        </w:rPr>
+        <w:t>ContaPoupancaPlus</w:t>
+      </w:r>
+      <w:proofErr w:type="spellEnd"/>
+      <w:r>
+        <w:rPr>
+          <w:sz w:val="28"/>
+          <w:szCs w:val="28"/>
+        </w:rPr>
+        <w:t>.</w:t>
+      </w:r>
+    </w:p>
+    <w:p>
+      <w:pPr>
+        <w:rPr>
+          <w:sz w:val="28"/>
+          <w:szCs w:val="28"/>
+        </w:rPr>
+      </w:pPr>
+      <w:r>
+        <w:rPr>
+          <w:noProof/>
+          <w:sz w:val="28"/>
+          <w:szCs w:val="28"/>
+          <w:lang w:eastAsia="pt-BR"/>
+        </w:rPr>
+        <w:lastRenderedPageBreak/>
+        <w:drawing>
+          <wp:inline distT="0" distB="0" distL="0" distR="0" wp14:anchorId="0CFB24E5" wp14:editId="51D8FA0F">
+            <wp:extent cx="5400040" cy="3731895"/>
+            <wp:effectExtent l="0" t="0" r="0" b="1905"/>
+            <wp:docPr id="26" name="Imagem 26"/>
+            <wp:cNvGraphicFramePr>
+              <a:graphicFrameLocks xmlns:a="http://schemas.openxmlformats.org/drawingml/2006/main" noChangeAspect="1"/>
+            </wp:cNvGraphicFramePr>
+            <a:graphic xmlns:a="http://schemas.openxmlformats.org/drawingml/2006/main">
+              <a:graphicData uri="http://schemas.openxmlformats.org/drawingml/2006/picture">
+                <pic:pic xmlns:pic="http://schemas.openxmlformats.org/drawingml/2006/picture">
+                  <pic:nvPicPr>
+                    <pic:cNvPr id="26" name="F4842E7.tmp"/>
+                    <pic:cNvPicPr/>
+                  </pic:nvPicPr>
+                  <pic:blipFill>
+                    <a:blip r:embed="rId10">
+                      <a:extLst>
+                        <a:ext uri="{28A0092B-C50C-407E-A947-70E740481C1C}">
+                          <a14:useLocalDpi xmlns:a14="http://schemas.microsoft.com/office/drawing/2010/main" val="0"/>
+                        </a:ext>
+                      </a:extLst>
+                    </a:blip>
+                    <a:stretch>
+                      <a:fillRect/>
+                    </a:stretch>
+                  </pic:blipFill>
+                  <pic:spPr>
+                    <a:xfrm>
+                      <a:off x="0" y="0"/>
+                      <a:ext cx="5400040" cy="3731895"/>
+                    </a:xfrm>
+                    <a:prstGeom prst="rect">
+                      <a:avLst/>
+                    </a:prstGeom>
+                  </pic:spPr>
+                </pic:pic>
+              </a:graphicData>
+            </a:graphic>
+          </wp:inline>
+        </w:drawing>
+      </w:r>
+    </w:p>
+    <w:p>
+      <w:pPr>
+        <w:rPr>
+          <w:sz w:val="28"/>
+          <w:szCs w:val="28"/>
+        </w:rPr>
+      </w:pPr>
+      <w:r>
+        <w:rPr>
+          <w:noProof/>
+          <w:sz w:val="28"/>
+          <w:szCs w:val="28"/>
+          <w:lang w:eastAsia="pt-BR"/>
+        </w:rPr>
+        <w:drawing>
+          <wp:inline distT="0" distB="0" distL="0" distR="0" wp14:anchorId="7353E748" wp14:editId="56780E10">
+            <wp:extent cx="5400040" cy="1356995"/>
+            <wp:effectExtent l="0" t="0" r="0" b="0"/>
+            <wp:docPr id="28" name="Imagem 28"/>
+            <wp:cNvGraphicFramePr>
+              <a:graphicFrameLocks xmlns:a="http://schemas.openxmlformats.org/drawingml/2006/main" noChangeAspect="1"/>
+            </wp:cNvGraphicFramePr>
+            <a:graphic xmlns:a="http://schemas.openxmlformats.org/drawingml/2006/main">
+              <a:graphicData uri="http://schemas.openxmlformats.org/drawingml/2006/picture">
+                <pic:pic xmlns:pic="http://schemas.openxmlformats.org/drawingml/2006/picture">
+                  <pic:nvPicPr>
+                    <pic:cNvPr id="28" name="F48B6D6.tmp"/>
+                    <pic:cNvPicPr/>
+                  </pic:nvPicPr>
+                  <pic:blipFill>
+                    <a:blip r:embed="rId11">
+                      <a:extLst>
+                        <a:ext uri="{28A0092B-C50C-407E-A947-70E740481C1C}">
+                          <a14:useLocalDpi xmlns:a14="http://schemas.microsoft.com/office/drawing/2010/main" val="0"/>
+                        </a:ext>
+                      </a:extLst>
+                    </a:blip>
+                    <a:stretch>
+                      <a:fillRect/>
+                    </a:stretch>
+                  </pic:blipFill>
+                  <pic:spPr>
+                    <a:xfrm>
+                      <a:off x="0" y="0"/>
+                      <a:ext cx="5400040" cy="1356995"/>
+                    </a:xfrm>
+                    <a:prstGeom prst="rect">
+                      <a:avLst/>
+                    </a:prstGeom>
+                  </pic:spPr>
+                </pic:pic>
+              </a:graphicData>
+            </a:graphic>
+          </wp:inline>
+        </w:drawing>
+      </w:r>
+    </w:p>
+    <w:p>
+      <w:pPr>
+        <w:rPr>
+          <w:sz w:val="28"/>
+          <w:szCs w:val="28"/>
+        </w:rPr>
+      </w:pPr>
+      <w:r>
+        <w:rPr>
+          <w:sz w:val="28"/>
+          <w:szCs w:val="28"/>
+        </w:rPr>
+        <w:t xml:space="preserve">Vamos tentar herdar a Conta agora para ver. </w:t>
+      </w:r>
+    </w:p>
+    <w:p>
+      <w:pPr>
+        <w:rPr>
+          <w:sz w:val="28"/>
+          <w:szCs w:val="28"/>
+        </w:rPr>
+      </w:pPr>
+      <w:r>
+        <w:rPr>
+          <w:noProof/>
+          <w:sz w:val="28"/>
+          <w:szCs w:val="28"/>
+          <w:lang w:eastAsia="pt-BR"/>
+        </w:rPr>
+        <w:drawing>
+          <wp:inline distT="0" distB="0" distL="0" distR="0" wp14:anchorId="1393FE3D" wp14:editId="146A0CA9">
+            <wp:extent cx="5391150" cy="1295400"/>
+            <wp:effectExtent l="0" t="0" r="0" b="0"/>
+            <wp:docPr id="29" name="Imagem 29"/>
+            <wp:cNvGraphicFramePr>
+              <a:graphicFrameLocks xmlns:a="http://schemas.openxmlformats.org/drawingml/2006/main" noChangeAspect="1"/>
+            </wp:cNvGraphicFramePr>
+            <a:graphic xmlns:a="http://schemas.openxmlformats.org/drawingml/2006/main">
+              <a:graphicData uri="http://schemas.openxmlformats.org/drawingml/2006/picture">
+                <pic:pic xmlns:pic="http://schemas.openxmlformats.org/drawingml/2006/picture">
+                  <pic:nvPicPr>
+                    <pic:cNvPr id="0" name="Picture 3"/>
+                    <pic:cNvPicPr>
+                      <a:picLocks noChangeAspect="1" noChangeArrowheads="1"/>
+                    </pic:cNvPicPr>
+                  </pic:nvPicPr>
+                  <pic:blipFill>
+                    <a:blip r:embed="rId12">
+                      <a:extLst>
+                        <a:ext uri="{28A0092B-C50C-407E-A947-70E740481C1C}">
+                          <a14:useLocalDpi xmlns:a14="http://schemas.microsoft.com/office/drawing/2010/main" val="0"/>
+                        </a:ext>
+                      </a:extLst>
+                    </a:blip>
+                    <a:srcRect/>
+                    <a:stretch>
+                      <a:fillRect/>
+                    </a:stretch>
+                  </pic:blipFill>
+                  <pic:spPr bwMode="auto">
+                    <a:xfrm>
+                      <a:off x="0" y="0"/>
+                      <a:ext cx="5391150" cy="1295400"/>
+                    </a:xfrm>
+                    <a:prstGeom prst="rect">
+                      <a:avLst/>
+                    </a:prstGeom>
+                    <a:noFill/>
+                    <a:ln>
+                      <a:noFill/>
+                    </a:ln>
+                  </pic:spPr>
+                </pic:pic>
+              </a:graphicData>
+            </a:graphic>
+          </wp:inline>
+        </w:drawing>
+      </w:r>
+    </w:p>
+    <w:p>
+      <w:pPr>
+        <w:rPr>
+          <w:sz w:val="28"/>
+          <w:szCs w:val="28"/>
+        </w:rPr>
+      </w:pPr>
+      <w:r>
+        <w:rPr>
+          <w:sz w:val="28"/>
+          <w:szCs w:val="28"/>
+        </w:rPr>
+        <w:t>Não é possível</w:t>
+      </w:r>
+      <w:r>
+        <w:rPr>
+          <w:sz w:val="28"/>
+          <w:szCs w:val="28"/>
+        </w:rPr>
+        <w:t xml:space="preserve"> derivar</w:t>
+      </w:r>
+      <w:r>
+        <w:rPr>
+          <w:sz w:val="28"/>
+          <w:szCs w:val="28"/>
+        </w:rPr>
+        <w:t xml:space="preserve">, pois a </w:t>
+      </w:r>
+      <w:proofErr w:type="spellStart"/>
+      <w:r>
+        <w:rPr>
+          <w:sz w:val="28"/>
+          <w:szCs w:val="28"/>
+        </w:rPr>
+        <w:t>ContaPoupanca</w:t>
+      </w:r>
+      <w:proofErr w:type="spellEnd"/>
+      <w:r>
+        <w:rPr>
+          <w:sz w:val="28"/>
+          <w:szCs w:val="28"/>
+        </w:rPr>
+        <w:t xml:space="preserve"> está selada. </w:t>
+      </w:r>
+    </w:p>
+    <w:p>
+      <w:pPr>
+        <w:rPr>
+          <w:sz w:val="28"/>
+          <w:szCs w:val="28"/>
+        </w:rPr>
+      </w:pPr>
+      <w:r>
+        <w:rPr>
+          <w:sz w:val="28"/>
+          <w:szCs w:val="28"/>
+        </w:rPr>
+        <w:t xml:space="preserve">Observe, que podemos herdar de classes não seladas normalmente. </w:t>
+      </w:r>
+    </w:p>
+    <w:p>
+      <w:pPr>
+        <w:rPr>
+          <w:sz w:val="28"/>
+          <w:szCs w:val="28"/>
+        </w:rPr>
+      </w:pPr>
+      <w:r>
+        <w:rPr>
+          <w:noProof/>
+          <w:sz w:val="28"/>
+          <w:szCs w:val="28"/>
+          <w:lang w:eastAsia="pt-BR"/>
+        </w:rPr>
+        <w:lastRenderedPageBreak/>
+        <w:drawing>
+          <wp:inline distT="0" distB="0" distL="0" distR="0" wp14:anchorId="0942BABD" wp14:editId="1033C5BD">
+            <wp:extent cx="5400040" cy="1746885"/>
+            <wp:effectExtent l="0" t="0" r="0" b="5715"/>
+            <wp:docPr id="30" name="Imagem 30"/>
+            <wp:cNvGraphicFramePr>
+              <a:graphicFrameLocks xmlns:a="http://schemas.openxmlformats.org/drawingml/2006/main" noChangeAspect="1"/>
+            </wp:cNvGraphicFramePr>
+            <a:graphic xmlns:a="http://schemas.openxmlformats.org/drawingml/2006/main">
+              <a:graphicData uri="http://schemas.openxmlformats.org/drawingml/2006/picture">
+                <pic:pic xmlns:pic="http://schemas.openxmlformats.org/drawingml/2006/picture">
+                  <pic:nvPicPr>
+                    <pic:cNvPr id="30" name="F48C530.tmp"/>
+                    <pic:cNvPicPr/>
+                  </pic:nvPicPr>
+                  <pic:blipFill>
+                    <a:blip r:embed="rId13">
+                      <a:extLst>
+                        <a:ext uri="{28A0092B-C50C-407E-A947-70E740481C1C}">
+                          <a14:useLocalDpi xmlns:a14="http://schemas.microsoft.com/office/drawing/2010/main" val="0"/>
+                        </a:ext>
+                      </a:extLst>
+                    </a:blip>
+                    <a:stretch>
+                      <a:fillRect/>
+                    </a:stretch>
+                  </pic:blipFill>
+                  <pic:spPr>
+                    <a:xfrm>
+                      <a:off x="0" y="0"/>
+                      <a:ext cx="5400040" cy="1746885"/>
+                    </a:xfrm>
+                    <a:prstGeom prst="rect">
+                      <a:avLst/>
+                    </a:prstGeom>
+                  </pic:spPr>
+                </pic:pic>
+              </a:graphicData>
+            </a:graphic>
+          </wp:inline>
+        </w:drawing>
+      </w:r>
+    </w:p>
+    <w:p>
+      <w:pPr>
+        <w:rPr>
+          <w:sz w:val="28"/>
+          <w:szCs w:val="28"/>
+        </w:rPr>
+      </w:pPr>
+      <w:r>
+        <w:rPr>
+          <w:sz w:val="28"/>
+          <w:szCs w:val="28"/>
+        </w:rPr>
+        <w:t xml:space="preserve">Ou seja, o </w:t>
+      </w:r>
+      <w:proofErr w:type="spellStart"/>
+      <w:r>
+        <w:rPr>
+          <w:sz w:val="28"/>
+          <w:szCs w:val="28"/>
+        </w:rPr>
+        <w:t>sealed</w:t>
+      </w:r>
+      <w:proofErr w:type="spellEnd"/>
+      <w:r>
+        <w:rPr>
+          <w:sz w:val="28"/>
+          <w:szCs w:val="28"/>
+        </w:rPr>
+        <w:t xml:space="preserve"> serve para proteger alguma regra de negócio onde uma classe não pode ser herdada. </w:t>
+      </w:r>
+    </w:p>
+    <w:p>
+      <w:pPr>
+        <w:rPr>
+          <w:sz w:val="28"/>
+          <w:szCs w:val="28"/>
+        </w:rPr>
+      </w:pPr>
+      <w:r>
+        <w:rPr>
+          <w:sz w:val="28"/>
+          <w:szCs w:val="28"/>
+        </w:rPr>
+        <w:t xml:space="preserve">Podemos excluir a classe, pois foi criada apenas como teste. </w:t>
+      </w:r>
       <w:bookmarkStart w:id="0" w:name="_GoBack"/>
       <w:bookmarkEnd w:id="0"/>
     </w:p>
@@ -585,7 +1119,6 @@
           <w:b/>
           <w:bCs/>
         </w:rPr>
-        <w:lastRenderedPageBreak/>
         <w:t>Método</w:t>
       </w:r>
       <w:r>
@@ -692,7 +1225,7 @@
                     <pic:cNvPicPr/>
                   </pic:nvPicPr>
                   <pic:blipFill>
-                    <a:blip r:embed="rId8">
+                    <a:blip r:embed="rId14">
                       <a:extLst>
                         <a:ext uri="{28A0092B-C50C-407E-A947-70E740481C1C}">
                           <a14:useLocalDpi xmlns:a14="http://schemas.microsoft.com/office/drawing/2010/main" val="0"/>
@@ -742,7 +1275,7 @@
                     <pic:cNvPicPr/>
                   </pic:nvPicPr>
                   <pic:blipFill>
-                    <a:blip r:embed="rId9">
+                    <a:blip r:embed="rId15">
                       <a:extLst>
                         <a:ext uri="{28A0092B-C50C-407E-A947-70E740481C1C}">
                           <a14:useLocalDpi xmlns:a14="http://schemas.microsoft.com/office/drawing/2010/main" val="0"/>
@@ -863,7 +1396,7 @@
                     <pic:cNvPicPr/>
                   </pic:nvPicPr>
                   <pic:blipFill>
-                    <a:blip r:embed="rId10">
+                    <a:blip r:embed="rId16">
                       <a:extLst>
                         <a:ext uri="{28A0092B-C50C-407E-A947-70E740481C1C}">
                           <a14:useLocalDpi xmlns:a14="http://schemas.microsoft.com/office/drawing/2010/main" val="0"/>

</xml_diff>

<commit_message>
sealed selando classes e métodos concluído
</commit_message>
<xml_diff>
--- a/Aula_08_Classe/Aula_23_MetodosSeladosClasses.docx
+++ b/Aula_08_Classe/Aula_23_MetodosSeladosClasses.docx
@@ -1101,119 +1101,49 @@
         </w:rPr>
         <w:t xml:space="preserve">Podemos excluir a classe, pois foi criada apenas como teste. </w:t>
       </w:r>
-      <w:bookmarkStart w:id="0" w:name="_GoBack"/>
-      <w:bookmarkEnd w:id="0"/>
-    </w:p>
-    <w:p>
-      <w:pPr>
-        <w:rPr>
-          <w:sz w:val="28"/>
-          <w:szCs w:val="28"/>
-        </w:rPr>
-      </w:pPr>
-    </w:p>
-    <w:p>
-      <w:r>
-        <w:rPr>
-          <w:rFonts w:ascii="Calibri,Bold" w:hAnsi="Calibri,Bold" w:cs="Calibri,Bold"/>
-          <w:b/>
-          <w:bCs/>
-        </w:rPr>
-        <w:t>Método</w:t>
-      </w:r>
-      <w:r>
-        <w:t>: evita que um método sobreposto possa ser sobreposto novamente</w:t>
-      </w:r>
-    </w:p>
-    <w:p>
-      <w:pPr>
-        <w:rPr>
-          <w:sz w:val="28"/>
-          <w:szCs w:val="28"/>
-        </w:rPr>
-      </w:pPr>
-      <w:r>
-        <w:rPr>
-          <w:sz w:val="22"/>
-        </w:rPr>
-        <w:t>Só pode ser aplicado a métodos sobrepostos</w:t>
-      </w:r>
-    </w:p>
-    <w:p>
-      <w:r>
-        <w:t>Exemplo - Classe selada</w:t>
-      </w:r>
-    </w:p>
-    <w:p>
-      <w:pPr>
-        <w:rPr>
-          <w:rFonts w:ascii="Calibri" w:hAnsi="Calibri" w:cs="Calibri"/>
-          <w:sz w:val="28"/>
-          <w:szCs w:val="28"/>
-        </w:rPr>
-      </w:pPr>
-      <w:r>
-        <w:rPr>
-          <w:rFonts w:ascii="Calibri" w:hAnsi="Calibri" w:cs="Calibri"/>
-          <w:sz w:val="28"/>
-          <w:szCs w:val="28"/>
-        </w:rPr>
-        <w:t>Suponha que você queira evitar que</w:t>
-      </w:r>
-      <w:r>
-        <w:rPr>
-          <w:rFonts w:ascii="Calibri" w:hAnsi="Calibri" w:cs="Calibri"/>
-          <w:sz w:val="28"/>
-          <w:szCs w:val="28"/>
-        </w:rPr>
-        <w:t xml:space="preserve"> </w:t>
-      </w:r>
-      <w:r>
-        <w:rPr>
-          <w:rFonts w:ascii="Calibri" w:hAnsi="Calibri" w:cs="Calibri"/>
-          <w:sz w:val="28"/>
-          <w:szCs w:val="28"/>
-        </w:rPr>
-        <w:t>sejam criadas subclasses de</w:t>
-      </w:r>
-      <w:r>
-        <w:rPr>
-          <w:rFonts w:ascii="Calibri" w:hAnsi="Calibri" w:cs="Calibri"/>
-          <w:sz w:val="28"/>
-          <w:szCs w:val="28"/>
-        </w:rPr>
-        <w:t xml:space="preserve"> </w:t>
+      <w:r>
+        <w:rPr>
+          <w:sz w:val="28"/>
+          <w:szCs w:val="28"/>
+        </w:rPr>
+        <w:t xml:space="preserve">Clique com o botão direito na classe </w:t>
       </w:r>
       <w:proofErr w:type="spellStart"/>
       <w:r>
         <w:rPr>
-          <w:rFonts w:ascii="Calibri" w:hAnsi="Calibri" w:cs="Calibri"/>
-          <w:sz w:val="28"/>
-          <w:szCs w:val="28"/>
-        </w:rPr>
-        <w:t>ContaPoupanca</w:t>
+          <w:sz w:val="28"/>
+          <w:szCs w:val="28"/>
+        </w:rPr>
+        <w:t>ContaPoupancaPlus</w:t>
       </w:r>
       <w:proofErr w:type="spellEnd"/>
       <w:r>
         <w:rPr>
-          <w:rFonts w:ascii="Calibri" w:hAnsi="Calibri" w:cs="Calibri"/>
-          <w:sz w:val="28"/>
-          <w:szCs w:val="28"/>
-        </w:rPr>
-        <w:t>.</w:t>
-      </w:r>
-    </w:p>
-    <w:p>
+          <w:sz w:val="28"/>
+          <w:szCs w:val="28"/>
+        </w:rPr>
+        <w:t xml:space="preserve"> e em Excluir. </w:t>
+      </w:r>
+    </w:p>
+    <w:p>
+      <w:pPr>
+        <w:rPr>
+          <w:sz w:val="28"/>
+          <w:szCs w:val="28"/>
+        </w:rPr>
+      </w:pPr>
       <w:r>
         <w:rPr>
           <w:noProof/>
+          <w:sz w:val="28"/>
+          <w:szCs w:val="28"/>
           <w:lang w:eastAsia="pt-BR"/>
         </w:rPr>
         <w:drawing>
-          <wp:inline distT="0" distB="0" distL="0" distR="0" wp14:anchorId="62ACB831" wp14:editId="00B8A256">
-            <wp:extent cx="5400040" cy="1733550"/>
-            <wp:effectExtent l="0" t="0" r="0" b="0"/>
-            <wp:docPr id="15" name="Imagem 15"/>
+          <wp:inline distT="0" distB="0" distL="0" distR="0" wp14:anchorId="00F4FA0B" wp14:editId="2F059B5A">
+            <wp:extent cx="4051300" cy="5359400"/>
+            <wp:effectExtent l="0" t="0" r="6350" b="0"/>
+            <wp:docPr id="31" name="Imagem 31"/>
             <wp:cNvGraphicFramePr>
               <a:graphicFrameLocks xmlns:a="http://schemas.openxmlformats.org/drawingml/2006/main" noChangeAspect="1"/>
             </wp:cNvGraphicFramePr>
@@ -1221,8 +1151,10 @@
               <a:graphicData uri="http://schemas.openxmlformats.org/drawingml/2006/picture">
                 <pic:pic xmlns:pic="http://schemas.openxmlformats.org/drawingml/2006/picture">
                   <pic:nvPicPr>
-                    <pic:cNvPr id="15" name="F484F23.tmp"/>
-                    <pic:cNvPicPr/>
+                    <pic:cNvPr id="0" name="Picture 4"/>
+                    <pic:cNvPicPr>
+                      <a:picLocks noChangeAspect="1" noChangeArrowheads="1"/>
+                    </pic:cNvPicPr>
                   </pic:nvPicPr>
                   <pic:blipFill>
                     <a:blip r:embed="rId14">
@@ -1232,18 +1164,23 @@
                         </a:ext>
                       </a:extLst>
                     </a:blip>
+                    <a:srcRect/>
                     <a:stretch>
                       <a:fillRect/>
                     </a:stretch>
                   </pic:blipFill>
-                  <pic:spPr>
+                  <pic:spPr bwMode="auto">
                     <a:xfrm>
                       <a:off x="0" y="0"/>
-                      <a:ext cx="5400040" cy="1733550"/>
+                      <a:ext cx="4051300" cy="5359400"/>
                     </a:xfrm>
                     <a:prstGeom prst="rect">
                       <a:avLst/>
                     </a:prstGeom>
+                    <a:noFill/>
+                    <a:ln>
+                      <a:noFill/>
+                    </a:ln>
                   </pic:spPr>
                 </pic:pic>
               </a:graphicData>
@@ -1253,17 +1190,40 @@
       </w:r>
     </w:p>
     <w:p>
+      <w:pPr>
+        <w:rPr>
+          <w:sz w:val="28"/>
+          <w:szCs w:val="28"/>
+        </w:rPr>
+      </w:pPr>
+      <w:r>
+        <w:rPr>
+          <w:sz w:val="28"/>
+          <w:szCs w:val="28"/>
+        </w:rPr>
+        <w:lastRenderedPageBreak/>
+        <w:t>Confirme clicando em Ok</w:t>
+      </w:r>
+    </w:p>
+    <w:p>
+      <w:pPr>
+        <w:rPr>
+          <w:sz w:val="28"/>
+          <w:szCs w:val="28"/>
+        </w:rPr>
+      </w:pPr>
       <w:r>
         <w:rPr>
           <w:noProof/>
+          <w:sz w:val="28"/>
+          <w:szCs w:val="28"/>
           <w:lang w:eastAsia="pt-BR"/>
         </w:rPr>
-        <w:lastRenderedPageBreak/>
         <w:drawing>
-          <wp:inline distT="0" distB="0" distL="0" distR="0" wp14:anchorId="00862BA1" wp14:editId="1A0C7500">
-            <wp:extent cx="5400040" cy="5488305"/>
-            <wp:effectExtent l="0" t="0" r="0" b="0"/>
-            <wp:docPr id="16" name="Imagem 16"/>
+          <wp:inline distT="0" distB="0" distL="0" distR="0" wp14:anchorId="3D5F7880" wp14:editId="1646E099">
+            <wp:extent cx="3810532" cy="1514686"/>
+            <wp:effectExtent l="0" t="0" r="0" b="9525"/>
+            <wp:docPr id="32" name="Imagem 32"/>
             <wp:cNvGraphicFramePr>
               <a:graphicFrameLocks xmlns:a="http://schemas.openxmlformats.org/drawingml/2006/main" noChangeAspect="1"/>
             </wp:cNvGraphicFramePr>
@@ -1271,7 +1231,7 @@
               <a:graphicData uri="http://schemas.openxmlformats.org/drawingml/2006/picture">
                 <pic:pic xmlns:pic="http://schemas.openxmlformats.org/drawingml/2006/picture">
                   <pic:nvPicPr>
-                    <pic:cNvPr id="16" name="F48E6DF.tmp"/>
+                    <pic:cNvPr id="32" name="F486A1D.tmp"/>
                     <pic:cNvPicPr/>
                   </pic:nvPicPr>
                   <pic:blipFill>
@@ -1289,7 +1249,7 @@
                   <pic:spPr>
                     <a:xfrm>
                       <a:off x="0" y="0"/>
-                      <a:ext cx="5400040" cy="5488305"/>
+                      <a:ext cx="3810532" cy="1514686"/>
                     </a:xfrm>
                     <a:prstGeom prst="rect">
                       <a:avLst/>
@@ -1303,88 +1263,78 @@
       </w:r>
     </w:p>
     <w:p>
-      <w:r>
-        <w:t>Exemplo - método selado</w:t>
-      </w:r>
-    </w:p>
-    <w:p>
-      <w:pPr>
-        <w:rPr>
-          <w:rFonts w:ascii="Calibri" w:hAnsi="Calibri" w:cs="Calibri"/>
-          <w:sz w:val="32"/>
-          <w:szCs w:val="32"/>
-        </w:rPr>
-      </w:pPr>
-      <w:r>
-        <w:rPr>
-          <w:rFonts w:ascii="Calibri" w:hAnsi="Calibri" w:cs="Calibri"/>
-          <w:sz w:val="32"/>
-          <w:szCs w:val="32"/>
-        </w:rPr>
-        <w:t xml:space="preserve">Suponha que você não queira que o método </w:t>
-      </w:r>
-      <w:r>
-        <w:rPr>
-          <w:rFonts w:ascii="Calibri" w:hAnsi="Calibri" w:cs="Calibri"/>
-          <w:sz w:val="32"/>
-          <w:szCs w:val="32"/>
-        </w:rPr>
-        <w:t>Saque</w:t>
-      </w:r>
-      <w:r>
-        <w:rPr>
-          <w:rFonts w:ascii="Calibri" w:hAnsi="Calibri" w:cs="Calibri"/>
-          <w:sz w:val="32"/>
-          <w:szCs w:val="32"/>
-        </w:rPr>
-        <w:t xml:space="preserve"> de</w:t>
-      </w:r>
-      <w:r>
-        <w:rPr>
-          <w:rFonts w:ascii="Calibri" w:hAnsi="Calibri" w:cs="Calibri"/>
-          <w:sz w:val="32"/>
-          <w:szCs w:val="32"/>
-        </w:rPr>
+      <w:pPr>
+        <w:rPr>
+          <w:sz w:val="28"/>
+          <w:szCs w:val="28"/>
+        </w:rPr>
+      </w:pPr>
+    </w:p>
+    <w:p>
+      <w:pPr>
+        <w:pStyle w:val="Ttulo1"/>
+      </w:pPr>
+      <w:r>
+        <w:t>Método selado</w:t>
+      </w:r>
+    </w:p>
+    <w:p>
+      <w:r>
+        <w:rPr>
+          <w:rFonts w:ascii="Calibri,Bold" w:hAnsi="Calibri,Bold" w:cs="Calibri,Bold"/>
+          <w:b/>
+          <w:bCs/>
+        </w:rPr>
+        <w:t>Método</w:t>
+      </w:r>
+      <w:r>
+        <w:t>: evita que um método sobreposto possa ser sobreposto novamente</w:t>
+      </w:r>
+      <w:r>
+        <w:t>.</w:t>
+      </w:r>
+      <w:r>
         <w:t xml:space="preserve"> </w:t>
       </w:r>
-      <w:proofErr w:type="spellStart"/>
-      <w:r>
-        <w:rPr>
-          <w:rFonts w:ascii="Calibri" w:hAnsi="Calibri" w:cs="Calibri"/>
-          <w:sz w:val="32"/>
-          <w:szCs w:val="32"/>
-        </w:rPr>
-        <w:t>ContaPoupanca</w:t>
-      </w:r>
-      <w:proofErr w:type="spellEnd"/>
-      <w:r>
-        <w:rPr>
-          <w:rFonts w:ascii="Calibri" w:hAnsi="Calibri" w:cs="Calibri"/>
-          <w:sz w:val="32"/>
-          <w:szCs w:val="32"/>
-        </w:rPr>
-        <w:t xml:space="preserve"> seja sobreposto novamente</w:t>
-      </w:r>
-      <w:r>
-        <w:rPr>
-          <w:rFonts w:ascii="Calibri" w:hAnsi="Calibri" w:cs="Calibri"/>
-          <w:sz w:val="32"/>
-          <w:szCs w:val="32"/>
-        </w:rPr>
-        <w:t>.</w:t>
-      </w:r>
-    </w:p>
-    <w:p>
+    </w:p>
+    <w:p>
+      <w:pPr>
+        <w:rPr>
+          <w:sz w:val="22"/>
+        </w:rPr>
+      </w:pPr>
+      <w:r>
+        <w:rPr>
+          <w:sz w:val="22"/>
+        </w:rPr>
+        <w:t>Só pode ser aplicado a métodos sobrepostos</w:t>
+      </w:r>
+      <w:r>
+        <w:rPr>
+          <w:sz w:val="22"/>
+        </w:rPr>
+        <w:t>. Exemplo:</w:t>
+      </w:r>
+    </w:p>
+    <w:p>
+      <w:pPr>
+        <w:rPr>
+          <w:sz w:val="28"/>
+          <w:szCs w:val="28"/>
+        </w:rPr>
+      </w:pPr>
       <w:r>
         <w:rPr>
           <w:noProof/>
+          <w:sz w:val="28"/>
+          <w:szCs w:val="28"/>
           <w:lang w:eastAsia="pt-BR"/>
         </w:rPr>
         <w:drawing>
-          <wp:inline distT="0" distB="0" distL="0" distR="0" wp14:anchorId="1B99873E" wp14:editId="0AAE5B8B">
-            <wp:extent cx="5400040" cy="1317625"/>
-            <wp:effectExtent l="0" t="0" r="0" b="0"/>
-            <wp:docPr id="20" name="Imagem 20"/>
+          <wp:inline distT="0" distB="0" distL="0" distR="0" wp14:anchorId="60D50599" wp14:editId="43414669">
+            <wp:extent cx="5400040" cy="2151380"/>
+            <wp:effectExtent l="0" t="0" r="0" b="1270"/>
+            <wp:docPr id="33" name="Imagem 33"/>
             <wp:cNvGraphicFramePr>
               <a:graphicFrameLocks xmlns:a="http://schemas.openxmlformats.org/drawingml/2006/main" noChangeAspect="1"/>
             </wp:cNvGraphicFramePr>
@@ -1392,7 +1342,7 @@
               <a:graphicData uri="http://schemas.openxmlformats.org/drawingml/2006/picture">
                 <pic:pic xmlns:pic="http://schemas.openxmlformats.org/drawingml/2006/picture">
                   <pic:nvPicPr>
-                    <pic:cNvPr id="20" name="F48D3B1.tmp"/>
+                    <pic:cNvPr id="33" name="F48B101.tmp"/>
                     <pic:cNvPicPr/>
                   </pic:nvPicPr>
                   <pic:blipFill>
@@ -1410,7 +1360,7 @@
                   <pic:spPr>
                     <a:xfrm>
                       <a:off x="0" y="0"/>
-                      <a:ext cx="5400040" cy="1317625"/>
+                      <a:ext cx="5400040" cy="2151380"/>
                     </a:xfrm>
                     <a:prstGeom prst="rect">
                       <a:avLst/>
@@ -1425,19 +1375,796 @@
     </w:p>
     <w:p>
       <w:pPr>
+        <w:rPr>
+          <w:sz w:val="28"/>
+          <w:szCs w:val="28"/>
+        </w:rPr>
+      </w:pPr>
+      <w:r>
+        <w:rPr>
+          <w:sz w:val="28"/>
+          <w:szCs w:val="28"/>
+        </w:rPr>
+        <w:t xml:space="preserve">Como o </w:t>
+      </w:r>
+      <w:proofErr w:type="gramStart"/>
+      <w:r>
+        <w:rPr>
+          <w:sz w:val="28"/>
+          <w:szCs w:val="28"/>
+        </w:rPr>
+        <w:t>método Deposito</w:t>
+      </w:r>
+      <w:proofErr w:type="gramEnd"/>
+      <w:r>
+        <w:rPr>
+          <w:sz w:val="28"/>
+          <w:szCs w:val="28"/>
+        </w:rPr>
+        <w:t xml:space="preserve"> não foi sobreposto, ele não pode ser selado. </w:t>
+      </w:r>
+    </w:p>
+    <w:p>
+      <w:pPr>
+        <w:rPr>
+          <w:sz w:val="28"/>
+          <w:szCs w:val="28"/>
+        </w:rPr>
+      </w:pPr>
+      <w:r>
+        <w:rPr>
+          <w:sz w:val="28"/>
+          <w:szCs w:val="28"/>
+        </w:rPr>
+        <w:t xml:space="preserve">Já o método Saque da classe </w:t>
+      </w:r>
+      <w:proofErr w:type="spellStart"/>
+      <w:r>
+        <w:rPr>
+          <w:sz w:val="28"/>
+          <w:szCs w:val="28"/>
+        </w:rPr>
+        <w:t>ContaPoupanca</w:t>
+      </w:r>
+      <w:proofErr w:type="spellEnd"/>
+      <w:r>
+        <w:rPr>
+          <w:sz w:val="28"/>
+          <w:szCs w:val="28"/>
+        </w:rPr>
+        <w:t xml:space="preserve"> é uma sobreposição. Portanto, ele pode ser selado. </w:t>
+      </w:r>
+    </w:p>
+    <w:p>
+      <w:pPr>
+        <w:rPr>
+          <w:sz w:val="28"/>
+          <w:szCs w:val="28"/>
+        </w:rPr>
+      </w:pPr>
+      <w:r>
+        <w:rPr>
+          <w:noProof/>
+          <w:sz w:val="28"/>
+          <w:szCs w:val="28"/>
+          <w:lang w:eastAsia="pt-BR"/>
+        </w:rPr>
+        <w:lastRenderedPageBreak/>
+        <w:drawing>
+          <wp:inline distT="0" distB="0" distL="0" distR="0" wp14:anchorId="2A5075FD" wp14:editId="4582EF72">
+            <wp:extent cx="5400040" cy="1949450"/>
+            <wp:effectExtent l="0" t="0" r="0" b="0"/>
+            <wp:docPr id="34" name="Imagem 34"/>
+            <wp:cNvGraphicFramePr>
+              <a:graphicFrameLocks xmlns:a="http://schemas.openxmlformats.org/drawingml/2006/main" noChangeAspect="1"/>
+            </wp:cNvGraphicFramePr>
+            <a:graphic xmlns:a="http://schemas.openxmlformats.org/drawingml/2006/main">
+              <a:graphicData uri="http://schemas.openxmlformats.org/drawingml/2006/picture">
+                <pic:pic xmlns:pic="http://schemas.openxmlformats.org/drawingml/2006/picture">
+                  <pic:nvPicPr>
+                    <pic:cNvPr id="34" name="F48AEC6.tmp"/>
+                    <pic:cNvPicPr/>
+                  </pic:nvPicPr>
+                  <pic:blipFill>
+                    <a:blip r:embed="rId17">
+                      <a:extLst>
+                        <a:ext uri="{28A0092B-C50C-407E-A947-70E740481C1C}">
+                          <a14:useLocalDpi xmlns:a14="http://schemas.microsoft.com/office/drawing/2010/main" val="0"/>
+                        </a:ext>
+                      </a:extLst>
+                    </a:blip>
+                    <a:stretch>
+                      <a:fillRect/>
+                    </a:stretch>
+                  </pic:blipFill>
+                  <pic:spPr>
+                    <a:xfrm>
+                      <a:off x="0" y="0"/>
+                      <a:ext cx="5400040" cy="1949450"/>
+                    </a:xfrm>
+                    <a:prstGeom prst="rect">
+                      <a:avLst/>
+                    </a:prstGeom>
+                  </pic:spPr>
+                </pic:pic>
+              </a:graphicData>
+            </a:graphic>
+          </wp:inline>
+        </w:drawing>
+      </w:r>
+    </w:p>
+    <w:p>
+      <w:pPr>
+        <w:rPr>
+          <w:sz w:val="28"/>
+          <w:szCs w:val="28"/>
+        </w:rPr>
+      </w:pPr>
+      <w:proofErr w:type="spellStart"/>
+      <w:r>
+        <w:rPr>
+          <w:sz w:val="28"/>
+          <w:szCs w:val="28"/>
+        </w:rPr>
+        <w:t>Sealed</w:t>
+      </w:r>
+      <w:proofErr w:type="spellEnd"/>
+      <w:r>
+        <w:rPr>
+          <w:sz w:val="28"/>
+          <w:szCs w:val="28"/>
+        </w:rPr>
+        <w:t xml:space="preserve"> método Saque</w:t>
+      </w:r>
+    </w:p>
+    <w:p>
+      <w:pPr>
+        <w:rPr>
+          <w:sz w:val="28"/>
+          <w:szCs w:val="28"/>
+        </w:rPr>
+      </w:pPr>
+      <w:r>
+        <w:rPr>
+          <w:noProof/>
+          <w:sz w:val="28"/>
+          <w:szCs w:val="28"/>
+          <w:lang w:eastAsia="pt-BR"/>
+        </w:rPr>
+        <w:drawing>
+          <wp:inline distT="0" distB="0" distL="0" distR="0" wp14:anchorId="3BEF54C0" wp14:editId="6B99075F">
+            <wp:extent cx="5400040" cy="1756410"/>
+            <wp:effectExtent l="0" t="0" r="0" b="0"/>
+            <wp:docPr id="35" name="Imagem 35"/>
+            <wp:cNvGraphicFramePr>
+              <a:graphicFrameLocks xmlns:a="http://schemas.openxmlformats.org/drawingml/2006/main" noChangeAspect="1"/>
+            </wp:cNvGraphicFramePr>
+            <a:graphic xmlns:a="http://schemas.openxmlformats.org/drawingml/2006/main">
+              <a:graphicData uri="http://schemas.openxmlformats.org/drawingml/2006/picture">
+                <pic:pic xmlns:pic="http://schemas.openxmlformats.org/drawingml/2006/picture">
+                  <pic:nvPicPr>
+                    <pic:cNvPr id="35" name="F485E8F.tmp"/>
+                    <pic:cNvPicPr/>
+                  </pic:nvPicPr>
+                  <pic:blipFill>
+                    <a:blip r:embed="rId18">
+                      <a:extLst>
+                        <a:ext uri="{28A0092B-C50C-407E-A947-70E740481C1C}">
+                          <a14:useLocalDpi xmlns:a14="http://schemas.microsoft.com/office/drawing/2010/main" val="0"/>
+                        </a:ext>
+                      </a:extLst>
+                    </a:blip>
+                    <a:stretch>
+                      <a:fillRect/>
+                    </a:stretch>
+                  </pic:blipFill>
+                  <pic:spPr>
+                    <a:xfrm>
+                      <a:off x="0" y="0"/>
+                      <a:ext cx="5400040" cy="1756410"/>
+                    </a:xfrm>
+                    <a:prstGeom prst="rect">
+                      <a:avLst/>
+                    </a:prstGeom>
+                  </pic:spPr>
+                </pic:pic>
+              </a:graphicData>
+            </a:graphic>
+          </wp:inline>
+        </w:drawing>
+      </w:r>
+    </w:p>
+    <w:p>
+      <w:pPr>
+        <w:rPr>
+          <w:sz w:val="28"/>
+          <w:szCs w:val="28"/>
+        </w:rPr>
+      </w:pPr>
+      <w:r>
+        <w:rPr>
+          <w:sz w:val="28"/>
+          <w:szCs w:val="28"/>
+        </w:rPr>
+        <w:t xml:space="preserve">Estamos explicitando que esse método não pode ser sobreposto em uma outra classe. </w:t>
+      </w:r>
+    </w:p>
+    <w:p>
+      <w:pPr>
+        <w:rPr>
+          <w:sz w:val="28"/>
+          <w:szCs w:val="28"/>
+        </w:rPr>
+      </w:pPr>
+      <w:r>
+        <w:rPr>
+          <w:sz w:val="28"/>
+          <w:szCs w:val="28"/>
+        </w:rPr>
+        <w:t xml:space="preserve">Exemplo: Vamos retirar o </w:t>
+      </w:r>
+      <w:proofErr w:type="spellStart"/>
+      <w:r>
+        <w:rPr>
+          <w:sz w:val="28"/>
+          <w:szCs w:val="28"/>
+        </w:rPr>
+        <w:t>sealed</w:t>
+      </w:r>
+      <w:proofErr w:type="spellEnd"/>
+      <w:r>
+        <w:rPr>
+          <w:sz w:val="28"/>
+          <w:szCs w:val="28"/>
+        </w:rPr>
+        <w:t xml:space="preserve"> na classe </w:t>
+      </w:r>
+      <w:proofErr w:type="spellStart"/>
+      <w:r>
+        <w:rPr>
+          <w:sz w:val="28"/>
+          <w:szCs w:val="28"/>
+        </w:rPr>
+        <w:t>ContaPoupanca</w:t>
+      </w:r>
+      <w:proofErr w:type="spellEnd"/>
+    </w:p>
+    <w:p>
+      <w:pPr>
+        <w:rPr>
+          <w:sz w:val="28"/>
+          <w:szCs w:val="28"/>
+        </w:rPr>
+      </w:pPr>
+      <w:r>
+        <w:rPr>
+          <w:noProof/>
+          <w:sz w:val="28"/>
+          <w:szCs w:val="28"/>
+          <w:lang w:eastAsia="pt-BR"/>
+        </w:rPr>
+        <w:drawing>
+          <wp:inline distT="0" distB="0" distL="0" distR="0" wp14:anchorId="7DF75D12" wp14:editId="13D9ECC7">
+            <wp:extent cx="5400040" cy="1286510"/>
+            <wp:effectExtent l="0" t="0" r="0" b="8890"/>
+            <wp:docPr id="36" name="Imagem 36"/>
+            <wp:cNvGraphicFramePr>
+              <a:graphicFrameLocks xmlns:a="http://schemas.openxmlformats.org/drawingml/2006/main" noChangeAspect="1"/>
+            </wp:cNvGraphicFramePr>
+            <a:graphic xmlns:a="http://schemas.openxmlformats.org/drawingml/2006/main">
+              <a:graphicData uri="http://schemas.openxmlformats.org/drawingml/2006/picture">
+                <pic:pic xmlns:pic="http://schemas.openxmlformats.org/drawingml/2006/picture">
+                  <pic:nvPicPr>
+                    <pic:cNvPr id="36" name="F48DB3D.tmp"/>
+                    <pic:cNvPicPr/>
+                  </pic:nvPicPr>
+                  <pic:blipFill>
+                    <a:blip r:embed="rId19">
+                      <a:extLst>
+                        <a:ext uri="{28A0092B-C50C-407E-A947-70E740481C1C}">
+                          <a14:useLocalDpi xmlns:a14="http://schemas.microsoft.com/office/drawing/2010/main" val="0"/>
+                        </a:ext>
+                      </a:extLst>
+                    </a:blip>
+                    <a:stretch>
+                      <a:fillRect/>
+                    </a:stretch>
+                  </pic:blipFill>
+                  <pic:spPr>
+                    <a:xfrm>
+                      <a:off x="0" y="0"/>
+                      <a:ext cx="5400040" cy="1286510"/>
+                    </a:xfrm>
+                    <a:prstGeom prst="rect">
+                      <a:avLst/>
+                    </a:prstGeom>
+                  </pic:spPr>
+                </pic:pic>
+              </a:graphicData>
+            </a:graphic>
+          </wp:inline>
+        </w:drawing>
+      </w:r>
+    </w:p>
+    <w:p>
+      <w:pPr>
+        <w:rPr>
+          <w:sz w:val="28"/>
+          <w:szCs w:val="28"/>
+        </w:rPr>
+      </w:pPr>
+      <w:r>
+        <w:rPr>
+          <w:sz w:val="28"/>
+          <w:szCs w:val="28"/>
+        </w:rPr>
+        <w:t>Retirado:</w:t>
+      </w:r>
+    </w:p>
+    <w:p>
+      <w:pPr>
+        <w:rPr>
+          <w:sz w:val="28"/>
+          <w:szCs w:val="28"/>
+        </w:rPr>
+      </w:pPr>
+      <w:r>
+        <w:rPr>
+          <w:noProof/>
+          <w:sz w:val="28"/>
+          <w:szCs w:val="28"/>
+          <w:lang w:eastAsia="pt-BR"/>
+        </w:rPr>
+        <w:drawing>
+          <wp:inline distT="0" distB="0" distL="0" distR="0" wp14:anchorId="4DA56325" wp14:editId="3965553B">
+            <wp:extent cx="5400040" cy="1215390"/>
+            <wp:effectExtent l="0" t="0" r="0" b="3810"/>
+            <wp:docPr id="37" name="Imagem 37"/>
+            <wp:cNvGraphicFramePr>
+              <a:graphicFrameLocks xmlns:a="http://schemas.openxmlformats.org/drawingml/2006/main" noChangeAspect="1"/>
+            </wp:cNvGraphicFramePr>
+            <a:graphic xmlns:a="http://schemas.openxmlformats.org/drawingml/2006/main">
+              <a:graphicData uri="http://schemas.openxmlformats.org/drawingml/2006/picture">
+                <pic:pic xmlns:pic="http://schemas.openxmlformats.org/drawingml/2006/picture">
+                  <pic:nvPicPr>
+                    <pic:cNvPr id="37" name="F4848DD.tmp"/>
+                    <pic:cNvPicPr/>
+                  </pic:nvPicPr>
+                  <pic:blipFill>
+                    <a:blip r:embed="rId20">
+                      <a:extLst>
+                        <a:ext uri="{28A0092B-C50C-407E-A947-70E740481C1C}">
+                          <a14:useLocalDpi xmlns:a14="http://schemas.microsoft.com/office/drawing/2010/main" val="0"/>
+                        </a:ext>
+                      </a:extLst>
+                    </a:blip>
+                    <a:stretch>
+                      <a:fillRect/>
+                    </a:stretch>
+                  </pic:blipFill>
+                  <pic:spPr>
+                    <a:xfrm>
+                      <a:off x="0" y="0"/>
+                      <a:ext cx="5400040" cy="1215390"/>
+                    </a:xfrm>
+                    <a:prstGeom prst="rect">
+                      <a:avLst/>
+                    </a:prstGeom>
+                  </pic:spPr>
+                </pic:pic>
+              </a:graphicData>
+            </a:graphic>
+          </wp:inline>
+        </w:drawing>
+      </w:r>
+    </w:p>
+    <w:p>
+      <w:pPr>
+        <w:rPr>
+          <w:sz w:val="28"/>
+          <w:szCs w:val="28"/>
+        </w:rPr>
+      </w:pPr>
+      <w:r>
+        <w:rPr>
+          <w:sz w:val="28"/>
+          <w:szCs w:val="28"/>
+        </w:rPr>
+        <w:lastRenderedPageBreak/>
+        <w:t xml:space="preserve">Estamos dizendo que a classe </w:t>
+      </w:r>
+      <w:proofErr w:type="spellStart"/>
+      <w:r>
+        <w:rPr>
+          <w:sz w:val="28"/>
+          <w:szCs w:val="28"/>
+        </w:rPr>
+        <w:t>ContaPoupanca</w:t>
+      </w:r>
+      <w:proofErr w:type="spellEnd"/>
+      <w:r>
+        <w:rPr>
+          <w:sz w:val="28"/>
+          <w:szCs w:val="28"/>
+        </w:rPr>
+        <w:t xml:space="preserve"> pode ser herdada, mas como o método Saque foi selado, ele não poderá. </w:t>
+      </w:r>
+    </w:p>
+    <w:p>
+      <w:pPr>
+        <w:rPr>
+          <w:sz w:val="28"/>
+          <w:szCs w:val="28"/>
+        </w:rPr>
+      </w:pPr>
+      <w:r>
+        <w:rPr>
+          <w:sz w:val="28"/>
+          <w:szCs w:val="28"/>
+        </w:rPr>
+        <w:t xml:space="preserve">Vamos recriar aquela classe </w:t>
+      </w:r>
+      <w:proofErr w:type="spellStart"/>
+      <w:r>
+        <w:rPr>
+          <w:sz w:val="28"/>
+          <w:szCs w:val="28"/>
+        </w:rPr>
+        <w:t>ContaPoupancaPlus</w:t>
+      </w:r>
+      <w:proofErr w:type="spellEnd"/>
+      <w:r>
+        <w:rPr>
+          <w:sz w:val="28"/>
+          <w:szCs w:val="28"/>
+        </w:rPr>
+        <w:t xml:space="preserve"> para testar. </w:t>
+      </w:r>
+    </w:p>
+    <w:p>
+      <w:pPr>
+        <w:rPr>
+          <w:sz w:val="28"/>
+          <w:szCs w:val="28"/>
+        </w:rPr>
+      </w:pPr>
+      <w:r>
+        <w:rPr>
+          <w:noProof/>
+          <w:sz w:val="28"/>
+          <w:szCs w:val="28"/>
+          <w:lang w:eastAsia="pt-BR"/>
+        </w:rPr>
+        <w:drawing>
+          <wp:inline distT="0" distB="0" distL="0" distR="0" wp14:anchorId="13A06453" wp14:editId="7FFC1BE5">
+            <wp:extent cx="5400040" cy="1341120"/>
+            <wp:effectExtent l="0" t="0" r="0" b="0"/>
+            <wp:docPr id="38" name="Imagem 38"/>
+            <wp:cNvGraphicFramePr>
+              <a:graphicFrameLocks xmlns:a="http://schemas.openxmlformats.org/drawingml/2006/main" noChangeAspect="1"/>
+            </wp:cNvGraphicFramePr>
+            <a:graphic xmlns:a="http://schemas.openxmlformats.org/drawingml/2006/main">
+              <a:graphicData uri="http://schemas.openxmlformats.org/drawingml/2006/picture">
+                <pic:pic xmlns:pic="http://schemas.openxmlformats.org/drawingml/2006/picture">
+                  <pic:nvPicPr>
+                    <pic:cNvPr id="38" name="F481EC6.tmp"/>
+                    <pic:cNvPicPr/>
+                  </pic:nvPicPr>
+                  <pic:blipFill>
+                    <a:blip r:embed="rId21">
+                      <a:extLst>
+                        <a:ext uri="{28A0092B-C50C-407E-A947-70E740481C1C}">
+                          <a14:useLocalDpi xmlns:a14="http://schemas.microsoft.com/office/drawing/2010/main" val="0"/>
+                        </a:ext>
+                      </a:extLst>
+                    </a:blip>
+                    <a:stretch>
+                      <a:fillRect/>
+                    </a:stretch>
+                  </pic:blipFill>
+                  <pic:spPr>
+                    <a:xfrm>
+                      <a:off x="0" y="0"/>
+                      <a:ext cx="5400040" cy="1341120"/>
+                    </a:xfrm>
+                    <a:prstGeom prst="rect">
+                      <a:avLst/>
+                    </a:prstGeom>
+                  </pic:spPr>
+                </pic:pic>
+              </a:graphicData>
+            </a:graphic>
+          </wp:inline>
+        </w:drawing>
+      </w:r>
+    </w:p>
+    <w:p>
+      <w:pPr>
+        <w:rPr>
+          <w:sz w:val="28"/>
+          <w:szCs w:val="28"/>
+        </w:rPr>
+      </w:pPr>
+      <w:r>
+        <w:rPr>
+          <w:sz w:val="28"/>
+          <w:szCs w:val="28"/>
+        </w:rPr>
+        <w:t xml:space="preserve">Vamos dizer que essa classe irá herdar na classe </w:t>
+      </w:r>
+      <w:proofErr w:type="spellStart"/>
+      <w:r>
+        <w:rPr>
+          <w:sz w:val="28"/>
+          <w:szCs w:val="28"/>
+        </w:rPr>
+        <w:t>ContaPoupanca</w:t>
+      </w:r>
+      <w:proofErr w:type="spellEnd"/>
+    </w:p>
+    <w:p>
+      <w:pPr>
+        <w:rPr>
+          <w:sz w:val="28"/>
+          <w:szCs w:val="28"/>
+        </w:rPr>
+      </w:pPr>
+      <w:r>
+        <w:rPr>
+          <w:noProof/>
+          <w:sz w:val="28"/>
+          <w:szCs w:val="28"/>
+          <w:lang w:eastAsia="pt-BR"/>
+        </w:rPr>
+        <w:drawing>
+          <wp:inline distT="0" distB="0" distL="0" distR="0" wp14:anchorId="73D83A5F" wp14:editId="694EFCF6">
+            <wp:extent cx="5400040" cy="1669415"/>
+            <wp:effectExtent l="0" t="0" r="0" b="6985"/>
+            <wp:docPr id="39" name="Imagem 39"/>
+            <wp:cNvGraphicFramePr>
+              <a:graphicFrameLocks xmlns:a="http://schemas.openxmlformats.org/drawingml/2006/main" noChangeAspect="1"/>
+            </wp:cNvGraphicFramePr>
+            <a:graphic xmlns:a="http://schemas.openxmlformats.org/drawingml/2006/main">
+              <a:graphicData uri="http://schemas.openxmlformats.org/drawingml/2006/picture">
+                <pic:pic xmlns:pic="http://schemas.openxmlformats.org/drawingml/2006/picture">
+                  <pic:nvPicPr>
+                    <pic:cNvPr id="39" name="F4811A3.tmp"/>
+                    <pic:cNvPicPr/>
+                  </pic:nvPicPr>
+                  <pic:blipFill>
+                    <a:blip r:embed="rId22">
+                      <a:extLst>
+                        <a:ext uri="{28A0092B-C50C-407E-A947-70E740481C1C}">
+                          <a14:useLocalDpi xmlns:a14="http://schemas.microsoft.com/office/drawing/2010/main" val="0"/>
+                        </a:ext>
+                      </a:extLst>
+                    </a:blip>
+                    <a:stretch>
+                      <a:fillRect/>
+                    </a:stretch>
+                  </pic:blipFill>
+                  <pic:spPr>
+                    <a:xfrm>
+                      <a:off x="0" y="0"/>
+                      <a:ext cx="5400040" cy="1669415"/>
+                    </a:xfrm>
+                    <a:prstGeom prst="rect">
+                      <a:avLst/>
+                    </a:prstGeom>
+                  </pic:spPr>
+                </pic:pic>
+              </a:graphicData>
+            </a:graphic>
+          </wp:inline>
+        </w:drawing>
+      </w:r>
+    </w:p>
+    <w:p>
+      <w:pPr>
+        <w:rPr>
+          <w:sz w:val="28"/>
+          <w:szCs w:val="28"/>
+        </w:rPr>
+      </w:pPr>
+      <w:r>
+        <w:rPr>
+          <w:sz w:val="28"/>
+          <w:szCs w:val="28"/>
+        </w:rPr>
+        <w:t xml:space="preserve">Porém ao escrever </w:t>
+      </w:r>
+      <w:proofErr w:type="spellStart"/>
+      <w:r>
+        <w:rPr>
+          <w:sz w:val="28"/>
+          <w:szCs w:val="28"/>
+        </w:rPr>
+        <w:t>override</w:t>
+      </w:r>
+      <w:proofErr w:type="spellEnd"/>
+      <w:r>
+        <w:rPr>
+          <w:sz w:val="28"/>
+          <w:szCs w:val="28"/>
+        </w:rPr>
+        <w:t xml:space="preserve">, não aparece o método Saque. </w:t>
+      </w:r>
+    </w:p>
+    <w:p>
+      <w:pPr>
+        <w:rPr>
+          <w:sz w:val="28"/>
+          <w:szCs w:val="28"/>
+        </w:rPr>
+      </w:pPr>
+      <w:r>
+        <w:rPr>
+          <w:noProof/>
+          <w:sz w:val="28"/>
+          <w:szCs w:val="28"/>
+          <w:lang w:eastAsia="pt-BR"/>
+        </w:rPr>
+        <w:drawing>
+          <wp:inline distT="0" distB="0" distL="0" distR="0" wp14:anchorId="2C9DA3B2" wp14:editId="095F195B">
+            <wp:extent cx="5397500" cy="1828800"/>
+            <wp:effectExtent l="0" t="0" r="0" b="0"/>
+            <wp:docPr id="40" name="Imagem 40"/>
+            <wp:cNvGraphicFramePr>
+              <a:graphicFrameLocks xmlns:a="http://schemas.openxmlformats.org/drawingml/2006/main" noChangeAspect="1"/>
+            </wp:cNvGraphicFramePr>
+            <a:graphic xmlns:a="http://schemas.openxmlformats.org/drawingml/2006/main">
+              <a:graphicData uri="http://schemas.openxmlformats.org/drawingml/2006/picture">
+                <pic:pic xmlns:pic="http://schemas.openxmlformats.org/drawingml/2006/picture">
+                  <pic:nvPicPr>
+                    <pic:cNvPr id="0" name="Picture 5"/>
+                    <pic:cNvPicPr>
+                      <a:picLocks noChangeAspect="1" noChangeArrowheads="1"/>
+                    </pic:cNvPicPr>
+                  </pic:nvPicPr>
+                  <pic:blipFill>
+                    <a:blip r:embed="rId23">
+                      <a:extLst>
+                        <a:ext uri="{28A0092B-C50C-407E-A947-70E740481C1C}">
+                          <a14:useLocalDpi xmlns:a14="http://schemas.microsoft.com/office/drawing/2010/main" val="0"/>
+                        </a:ext>
+                      </a:extLst>
+                    </a:blip>
+                    <a:srcRect/>
+                    <a:stretch>
+                      <a:fillRect/>
+                    </a:stretch>
+                  </pic:blipFill>
+                  <pic:spPr bwMode="auto">
+                    <a:xfrm>
+                      <a:off x="0" y="0"/>
+                      <a:ext cx="5397500" cy="1828800"/>
+                    </a:xfrm>
+                    <a:prstGeom prst="rect">
+                      <a:avLst/>
+                    </a:prstGeom>
+                    <a:noFill/>
+                    <a:ln>
+                      <a:noFill/>
+                    </a:ln>
+                  </pic:spPr>
+                </pic:pic>
+              </a:graphicData>
+            </a:graphic>
+          </wp:inline>
+        </w:drawing>
+      </w:r>
+    </w:p>
+    <w:p>
+      <w:pPr>
+        <w:rPr>
+          <w:sz w:val="28"/>
+          <w:szCs w:val="28"/>
+        </w:rPr>
+      </w:pPr>
+      <w:r>
+        <w:rPr>
+          <w:sz w:val="28"/>
+          <w:szCs w:val="28"/>
+        </w:rPr>
+        <w:t xml:space="preserve">Mesmo tentando criar o método, o compilador não irá permitir sobrescrever um método selado. </w:t>
+      </w:r>
+    </w:p>
+    <w:p>
+      <w:pPr>
+        <w:rPr>
+          <w:sz w:val="28"/>
+          <w:szCs w:val="28"/>
+        </w:rPr>
+      </w:pPr>
+      <w:r>
+        <w:rPr>
+          <w:noProof/>
+          <w:sz w:val="28"/>
+          <w:szCs w:val="28"/>
+          <w:lang w:eastAsia="pt-BR"/>
+        </w:rPr>
+        <w:lastRenderedPageBreak/>
+        <w:drawing>
+          <wp:inline distT="0" distB="0" distL="0" distR="0" wp14:anchorId="30E96FD9" wp14:editId="20F0594F">
+            <wp:extent cx="5397500" cy="1974850"/>
+            <wp:effectExtent l="0" t="0" r="0" b="6350"/>
+            <wp:docPr id="41" name="Imagem 41"/>
+            <wp:cNvGraphicFramePr>
+              <a:graphicFrameLocks xmlns:a="http://schemas.openxmlformats.org/drawingml/2006/main" noChangeAspect="1"/>
+            </wp:cNvGraphicFramePr>
+            <a:graphic xmlns:a="http://schemas.openxmlformats.org/drawingml/2006/main">
+              <a:graphicData uri="http://schemas.openxmlformats.org/drawingml/2006/picture">
+                <pic:pic xmlns:pic="http://schemas.openxmlformats.org/drawingml/2006/picture">
+                  <pic:nvPicPr>
+                    <pic:cNvPr id="0" name="Picture 6"/>
+                    <pic:cNvPicPr>
+                      <a:picLocks noChangeAspect="1" noChangeArrowheads="1"/>
+                    </pic:cNvPicPr>
+                  </pic:nvPicPr>
+                  <pic:blipFill>
+                    <a:blip r:embed="rId24">
+                      <a:extLst>
+                        <a:ext uri="{28A0092B-C50C-407E-A947-70E740481C1C}">
+                          <a14:useLocalDpi xmlns:a14="http://schemas.microsoft.com/office/drawing/2010/main" val="0"/>
+                        </a:ext>
+                      </a:extLst>
+                    </a:blip>
+                    <a:srcRect/>
+                    <a:stretch>
+                      <a:fillRect/>
+                    </a:stretch>
+                  </pic:blipFill>
+                  <pic:spPr bwMode="auto">
+                    <a:xfrm>
+                      <a:off x="0" y="0"/>
+                      <a:ext cx="5397500" cy="1974850"/>
+                    </a:xfrm>
+                    <a:prstGeom prst="rect">
+                      <a:avLst/>
+                    </a:prstGeom>
+                    <a:noFill/>
+                    <a:ln>
+                      <a:noFill/>
+                    </a:ln>
+                  </pic:spPr>
+                </pic:pic>
+              </a:graphicData>
+            </a:graphic>
+          </wp:inline>
+        </w:drawing>
+      </w:r>
+    </w:p>
+    <w:p>
+      <w:pPr>
+        <w:pStyle w:val="Ttulo1"/>
+      </w:pPr>
+      <w:r>
+        <w:rPr>
+          <w:noProof/>
+          <w:lang w:eastAsia="pt-BR"/>
+        </w:rPr>
+        <w:t>Conclusão</w:t>
+      </w:r>
+    </w:p>
+    <w:p>
+      <w:pPr>
         <w:pStyle w:val="Ttulo2"/>
       </w:pPr>
-      <w:proofErr w:type="gramStart"/>
-      <w:r>
-        <w:lastRenderedPageBreak/>
-        <w:t>Pra</w:t>
-      </w:r>
-      <w:proofErr w:type="gramEnd"/>
-      <w:r>
-        <w:t xml:space="preserve"> quê?</w:t>
-      </w:r>
-    </w:p>
-    <w:p>
+      <w:r>
+        <w:t>Quais os m</w:t>
+      </w:r>
+      <w:r>
+        <w:t>otivos para se selar uma classe?</w:t>
+      </w:r>
+    </w:p>
+    <w:p>
+      <w:pPr>
+        <w:pStyle w:val="PargrafodaLista"/>
+        <w:numPr>
+          <w:ilvl w:val="0"/>
+          <w:numId w:val="29"/>
+        </w:numPr>
+      </w:pPr>
       <w:r>
         <w:t>Segurança: dependendo das regras do negócio, às vezes é desejável</w:t>
       </w:r>
@@ -1456,6 +2183,11 @@
     </w:p>
     <w:p>
       <w:pPr>
+        <w:pStyle w:val="PargrafodaLista"/>
+        <w:numPr>
+          <w:ilvl w:val="0"/>
+          <w:numId w:val="29"/>
+        </w:numPr>
         <w:rPr>
           <w:szCs w:val="24"/>
         </w:rPr>
@@ -1478,8 +2210,21 @@
         </w:rPr>
         <w:t>podem ser uma porta de entrada para inconsistências</w:t>
       </w:r>
-    </w:p>
-    <w:p>
+      <w:r>
+        <w:rPr>
+          <w:szCs w:val="24"/>
+        </w:rPr>
+        <w:t>.</w:t>
+      </w:r>
+    </w:p>
+    <w:p>
+      <w:pPr>
+        <w:pStyle w:val="PargrafodaLista"/>
+        <w:numPr>
+          <w:ilvl w:val="0"/>
+          <w:numId w:val="29"/>
+        </w:numPr>
+      </w:pPr>
       <w:r>
         <w:t>Performance: atributos de tipo de uma classe selada são analisados</w:t>
       </w:r>
@@ -1489,22 +2234,6 @@
       <w:r>
         <w:t>de forma mais rápida em tempo de execução.</w:t>
       </w:r>
-    </w:p>
-    <w:p>
-      <w:r>
-        <w:rPr>
-          <w:szCs w:val="24"/>
-        </w:rPr>
-        <w:t xml:space="preserve">Exemplo clássico: </w:t>
-      </w:r>
-      <w:proofErr w:type="spellStart"/>
-      <w:r>
-        <w:rPr>
-          <w:szCs w:val="24"/>
-        </w:rPr>
-        <w:t>string</w:t>
-      </w:r>
-      <w:proofErr w:type="spellEnd"/>
     </w:p>
     <w:p/>
     <w:p>
@@ -1569,7 +2298,7 @@
         <w:rPr>
           <w:b/>
         </w:rPr>
-        <w:t>SobreposicaoVirtualOverrideBase</w:t>
+        <w:t>MetodosSeladosClasses</w:t>
       </w:r>
       <w:proofErr w:type="spellEnd"/>
     </w:p>
@@ -1612,8 +2341,13 @@
       <w:r>
         <w:t xml:space="preserve"> </w:t>
       </w:r>
-      <w:r>
-        <w:t>Virtual (Referência de C#)</w:t>
+      <w:proofErr w:type="spellStart"/>
+      <w:r>
+        <w:t>sealed</w:t>
+      </w:r>
+      <w:proofErr w:type="spellEnd"/>
+      <w:r>
+        <w:t xml:space="preserve"> (Referência de C#)</w:t>
       </w:r>
       <w:r>
         <w:t xml:space="preserve"> </w:t>
@@ -1625,7 +2359,7 @@
         <w:t xml:space="preserve"> </w:t>
       </w:r>
       <w:r>
-        <w:t>https://docs.microsoft.com/pt-br/dotnet/csharp/language-reference/keywords/virtual</w:t>
+        <w:t>https://docs.microsoft.com/pt-br/dotnet/csharp/language-reference/keywords/sealed</w:t>
       </w:r>
       <w:r>
         <w:t xml:space="preserve"> </w:t>
@@ -1636,7 +2370,10 @@
       </w:r>
       <w:proofErr w:type="gramEnd"/>
       <w:r>
-        <w:t xml:space="preserve"> dia 14</w:t>
+        <w:t xml:space="preserve"> dia 1</w:t>
+      </w:r>
+      <w:r>
+        <w:t>5</w:t>
       </w:r>
       <w:r>
         <w:t xml:space="preserve"> de </w:t>
@@ -1664,8 +2401,13 @@
       </w:r>
       <w:proofErr w:type="gramEnd"/>
       <w:r>
-        <w:t xml:space="preserve"> dia 14</w:t>
-      </w:r>
+        <w:t xml:space="preserve"> dia 1</w:t>
+      </w:r>
+      <w:r>
+        <w:t>5</w:t>
+      </w:r>
+      <w:bookmarkStart w:id="0" w:name="_GoBack"/>
+      <w:bookmarkEnd w:id="0"/>
       <w:r>
         <w:t xml:space="preserve"> de dezembro de 2020. </w:t>
       </w:r>
@@ -1798,6 +2540,119 @@
     </w:lvl>
   </w:abstractNum>
   <w:abstractNum w:abstractNumId="1" w15:restartNumberingAfterBreak="0">
+    <w:nsid w:val="16823788"/>
+    <w:multiLevelType w:val="hybridMultilevel"/>
+    <w:tmpl w:val="100A8B16"/>
+    <w:lvl w:ilvl="0" w:tplc="04160001">
+      <w:start w:val="1"/>
+      <w:numFmt w:val="bullet"/>
+      <w:lvlText w:val=""/>
+      <w:lvlJc w:val="left"/>
+      <w:pPr>
+        <w:ind w:left="720" w:hanging="360"/>
+      </w:pPr>
+      <w:rPr>
+        <w:rFonts w:ascii="Symbol" w:hAnsi="Symbol" w:hint="default"/>
+      </w:rPr>
+    </w:lvl>
+    <w:lvl w:ilvl="1" w:tplc="04160003" w:tentative="1">
+      <w:start w:val="1"/>
+      <w:numFmt w:val="bullet"/>
+      <w:lvlText w:val="o"/>
+      <w:lvlJc w:val="left"/>
+      <w:pPr>
+        <w:ind w:left="1440" w:hanging="360"/>
+      </w:pPr>
+      <w:rPr>
+        <w:rFonts w:ascii="Courier New" w:hAnsi="Courier New" w:cs="Courier New" w:hint="default"/>
+      </w:rPr>
+    </w:lvl>
+    <w:lvl w:ilvl="2" w:tplc="04160005" w:tentative="1">
+      <w:start w:val="1"/>
+      <w:numFmt w:val="bullet"/>
+      <w:lvlText w:val=""/>
+      <w:lvlJc w:val="left"/>
+      <w:pPr>
+        <w:ind w:left="2160" w:hanging="360"/>
+      </w:pPr>
+      <w:rPr>
+        <w:rFonts w:ascii="Wingdings" w:hAnsi="Wingdings" w:hint="default"/>
+      </w:rPr>
+    </w:lvl>
+    <w:lvl w:ilvl="3" w:tplc="04160001" w:tentative="1">
+      <w:start w:val="1"/>
+      <w:numFmt w:val="bullet"/>
+      <w:lvlText w:val=""/>
+      <w:lvlJc w:val="left"/>
+      <w:pPr>
+        <w:ind w:left="2880" w:hanging="360"/>
+      </w:pPr>
+      <w:rPr>
+        <w:rFonts w:ascii="Symbol" w:hAnsi="Symbol" w:hint="default"/>
+      </w:rPr>
+    </w:lvl>
+    <w:lvl w:ilvl="4" w:tplc="04160003" w:tentative="1">
+      <w:start w:val="1"/>
+      <w:numFmt w:val="bullet"/>
+      <w:lvlText w:val="o"/>
+      <w:lvlJc w:val="left"/>
+      <w:pPr>
+        <w:ind w:left="3600" w:hanging="360"/>
+      </w:pPr>
+      <w:rPr>
+        <w:rFonts w:ascii="Courier New" w:hAnsi="Courier New" w:cs="Courier New" w:hint="default"/>
+      </w:rPr>
+    </w:lvl>
+    <w:lvl w:ilvl="5" w:tplc="04160005" w:tentative="1">
+      <w:start w:val="1"/>
+      <w:numFmt w:val="bullet"/>
+      <w:lvlText w:val=""/>
+      <w:lvlJc w:val="left"/>
+      <w:pPr>
+        <w:ind w:left="4320" w:hanging="360"/>
+      </w:pPr>
+      <w:rPr>
+        <w:rFonts w:ascii="Wingdings" w:hAnsi="Wingdings" w:hint="default"/>
+      </w:rPr>
+    </w:lvl>
+    <w:lvl w:ilvl="6" w:tplc="04160001" w:tentative="1">
+      <w:start w:val="1"/>
+      <w:numFmt w:val="bullet"/>
+      <w:lvlText w:val=""/>
+      <w:lvlJc w:val="left"/>
+      <w:pPr>
+        <w:ind w:left="5040" w:hanging="360"/>
+      </w:pPr>
+      <w:rPr>
+        <w:rFonts w:ascii="Symbol" w:hAnsi="Symbol" w:hint="default"/>
+      </w:rPr>
+    </w:lvl>
+    <w:lvl w:ilvl="7" w:tplc="04160003" w:tentative="1">
+      <w:start w:val="1"/>
+      <w:numFmt w:val="bullet"/>
+      <w:lvlText w:val="o"/>
+      <w:lvlJc w:val="left"/>
+      <w:pPr>
+        <w:ind w:left="5760" w:hanging="360"/>
+      </w:pPr>
+      <w:rPr>
+        <w:rFonts w:ascii="Courier New" w:hAnsi="Courier New" w:cs="Courier New" w:hint="default"/>
+      </w:rPr>
+    </w:lvl>
+    <w:lvl w:ilvl="8" w:tplc="04160005" w:tentative="1">
+      <w:start w:val="1"/>
+      <w:numFmt w:val="bullet"/>
+      <w:lvlText w:val=""/>
+      <w:lvlJc w:val="left"/>
+      <w:pPr>
+        <w:ind w:left="6480" w:hanging="360"/>
+      </w:pPr>
+      <w:rPr>
+        <w:rFonts w:ascii="Wingdings" w:hAnsi="Wingdings" w:hint="default"/>
+      </w:rPr>
+    </w:lvl>
+  </w:abstractNum>
+  <w:abstractNum w:abstractNumId="2" w15:restartNumberingAfterBreak="0">
     <w:nsid w:val="1930793D"/>
     <w:multiLevelType w:val="hybridMultilevel"/>
     <w:tmpl w:val="EF52D198"/>
@@ -1910,7 +2765,7 @@
       </w:rPr>
     </w:lvl>
   </w:abstractNum>
-  <w:abstractNum w:abstractNumId="2" w15:restartNumberingAfterBreak="0">
+  <w:abstractNum w:abstractNumId="3" w15:restartNumberingAfterBreak="0">
     <w:nsid w:val="1BAB2445"/>
     <w:multiLevelType w:val="hybridMultilevel"/>
     <w:tmpl w:val="67C2D730"/>
@@ -2023,7 +2878,7 @@
       </w:rPr>
     </w:lvl>
   </w:abstractNum>
-  <w:abstractNum w:abstractNumId="3" w15:restartNumberingAfterBreak="0">
+  <w:abstractNum w:abstractNumId="4" w15:restartNumberingAfterBreak="0">
     <w:nsid w:val="1DAF6CF7"/>
     <w:multiLevelType w:val="hybridMultilevel"/>
     <w:tmpl w:val="5928C352"/>
@@ -2136,7 +2991,7 @@
       </w:rPr>
     </w:lvl>
   </w:abstractNum>
-  <w:abstractNum w:abstractNumId="4" w15:restartNumberingAfterBreak="0">
+  <w:abstractNum w:abstractNumId="5" w15:restartNumberingAfterBreak="0">
     <w:nsid w:val="222224BB"/>
     <w:multiLevelType w:val="hybridMultilevel"/>
     <w:tmpl w:val="06A410EC"/>
@@ -2225,7 +3080,7 @@
       </w:pPr>
     </w:lvl>
   </w:abstractNum>
-  <w:abstractNum w:abstractNumId="5" w15:restartNumberingAfterBreak="0">
+  <w:abstractNum w:abstractNumId="6" w15:restartNumberingAfterBreak="0">
     <w:nsid w:val="230000A3"/>
     <w:multiLevelType w:val="hybridMultilevel"/>
     <w:tmpl w:val="283E1A9A"/>
@@ -2338,7 +3193,7 @@
       </w:rPr>
     </w:lvl>
   </w:abstractNum>
-  <w:abstractNum w:abstractNumId="6" w15:restartNumberingAfterBreak="0">
+  <w:abstractNum w:abstractNumId="7" w15:restartNumberingAfterBreak="0">
     <w:nsid w:val="23B460B3"/>
     <w:multiLevelType w:val="hybridMultilevel"/>
     <w:tmpl w:val="087A7E2C"/>
@@ -2451,7 +3306,7 @@
       </w:rPr>
     </w:lvl>
   </w:abstractNum>
-  <w:abstractNum w:abstractNumId="7" w15:restartNumberingAfterBreak="0">
+  <w:abstractNum w:abstractNumId="8" w15:restartNumberingAfterBreak="0">
     <w:nsid w:val="244C33B8"/>
     <w:multiLevelType w:val="hybridMultilevel"/>
     <w:tmpl w:val="9FB8EFC4"/>
@@ -2564,7 +3419,7 @@
       </w:rPr>
     </w:lvl>
   </w:abstractNum>
-  <w:abstractNum w:abstractNumId="8" w15:restartNumberingAfterBreak="0">
+  <w:abstractNum w:abstractNumId="9" w15:restartNumberingAfterBreak="0">
     <w:nsid w:val="26EE2D6B"/>
     <w:multiLevelType w:val="hybridMultilevel"/>
     <w:tmpl w:val="326E355A"/>
@@ -2677,7 +3532,7 @@
       </w:rPr>
     </w:lvl>
   </w:abstractNum>
-  <w:abstractNum w:abstractNumId="9" w15:restartNumberingAfterBreak="0">
+  <w:abstractNum w:abstractNumId="10" w15:restartNumberingAfterBreak="0">
     <w:nsid w:val="33B5527F"/>
     <w:multiLevelType w:val="hybridMultilevel"/>
     <w:tmpl w:val="04B29958"/>
@@ -2790,7 +3645,7 @@
       </w:rPr>
     </w:lvl>
   </w:abstractNum>
-  <w:abstractNum w:abstractNumId="10" w15:restartNumberingAfterBreak="0">
+  <w:abstractNum w:abstractNumId="11" w15:restartNumberingAfterBreak="0">
     <w:nsid w:val="34BF403E"/>
     <w:multiLevelType w:val="hybridMultilevel"/>
     <w:tmpl w:val="8CE6E92E"/>
@@ -2903,7 +3758,7 @@
       </w:rPr>
     </w:lvl>
   </w:abstractNum>
-  <w:abstractNum w:abstractNumId="11" w15:restartNumberingAfterBreak="0">
+  <w:abstractNum w:abstractNumId="12" w15:restartNumberingAfterBreak="0">
     <w:nsid w:val="3726608A"/>
     <w:multiLevelType w:val="hybridMultilevel"/>
     <w:tmpl w:val="CCFA0F22"/>
@@ -3016,7 +3871,7 @@
       </w:rPr>
     </w:lvl>
   </w:abstractNum>
-  <w:abstractNum w:abstractNumId="12" w15:restartNumberingAfterBreak="0">
+  <w:abstractNum w:abstractNumId="13" w15:restartNumberingAfterBreak="0">
     <w:nsid w:val="3B740C6A"/>
     <w:multiLevelType w:val="hybridMultilevel"/>
     <w:tmpl w:val="E208CBA8"/>
@@ -3129,7 +3984,7 @@
       </w:rPr>
     </w:lvl>
   </w:abstractNum>
-  <w:abstractNum w:abstractNumId="13" w15:restartNumberingAfterBreak="0">
+  <w:abstractNum w:abstractNumId="14" w15:restartNumberingAfterBreak="0">
     <w:nsid w:val="3F5D1DCA"/>
     <w:multiLevelType w:val="hybridMultilevel"/>
     <w:tmpl w:val="0B7E5B92"/>
@@ -3215,7 +4070,7 @@
       </w:pPr>
     </w:lvl>
   </w:abstractNum>
-  <w:abstractNum w:abstractNumId="14" w15:restartNumberingAfterBreak="0">
+  <w:abstractNum w:abstractNumId="15" w15:restartNumberingAfterBreak="0">
     <w:nsid w:val="460C714A"/>
     <w:multiLevelType w:val="hybridMultilevel"/>
     <w:tmpl w:val="CF1CDCFC"/>
@@ -3328,7 +4183,7 @@
       </w:rPr>
     </w:lvl>
   </w:abstractNum>
-  <w:abstractNum w:abstractNumId="15" w15:restartNumberingAfterBreak="0">
+  <w:abstractNum w:abstractNumId="16" w15:restartNumberingAfterBreak="0">
     <w:nsid w:val="4A6E1352"/>
     <w:multiLevelType w:val="hybridMultilevel"/>
     <w:tmpl w:val="C47A278A"/>
@@ -3441,7 +4296,7 @@
       </w:rPr>
     </w:lvl>
   </w:abstractNum>
-  <w:abstractNum w:abstractNumId="16" w15:restartNumberingAfterBreak="0">
+  <w:abstractNum w:abstractNumId="17" w15:restartNumberingAfterBreak="0">
     <w:nsid w:val="50785B0C"/>
     <w:multiLevelType w:val="hybridMultilevel"/>
     <w:tmpl w:val="3F36598C"/>
@@ -3554,7 +4409,7 @@
       </w:rPr>
     </w:lvl>
   </w:abstractNum>
-  <w:abstractNum w:abstractNumId="17" w15:restartNumberingAfterBreak="0">
+  <w:abstractNum w:abstractNumId="18" w15:restartNumberingAfterBreak="0">
     <w:nsid w:val="50952194"/>
     <w:multiLevelType w:val="hybridMultilevel"/>
     <w:tmpl w:val="DF34934C"/>
@@ -3667,7 +4522,7 @@
       </w:rPr>
     </w:lvl>
   </w:abstractNum>
-  <w:abstractNum w:abstractNumId="18" w15:restartNumberingAfterBreak="0">
+  <w:abstractNum w:abstractNumId="19" w15:restartNumberingAfterBreak="0">
     <w:nsid w:val="590B35FC"/>
     <w:multiLevelType w:val="hybridMultilevel"/>
     <w:tmpl w:val="0220DBB4"/>
@@ -3780,7 +4635,7 @@
       </w:rPr>
     </w:lvl>
   </w:abstractNum>
-  <w:abstractNum w:abstractNumId="19" w15:restartNumberingAfterBreak="0">
+  <w:abstractNum w:abstractNumId="20" w15:restartNumberingAfterBreak="0">
     <w:nsid w:val="59641149"/>
     <w:multiLevelType w:val="hybridMultilevel"/>
     <w:tmpl w:val="84D8B5E4"/>
@@ -3893,7 +4748,7 @@
       </w:rPr>
     </w:lvl>
   </w:abstractNum>
-  <w:abstractNum w:abstractNumId="20" w15:restartNumberingAfterBreak="0">
+  <w:abstractNum w:abstractNumId="21" w15:restartNumberingAfterBreak="0">
     <w:nsid w:val="5C0918D9"/>
     <w:multiLevelType w:val="hybridMultilevel"/>
     <w:tmpl w:val="8954EAE8"/>
@@ -4006,7 +4861,7 @@
       </w:rPr>
     </w:lvl>
   </w:abstractNum>
-  <w:abstractNum w:abstractNumId="21" w15:restartNumberingAfterBreak="0">
+  <w:abstractNum w:abstractNumId="22" w15:restartNumberingAfterBreak="0">
     <w:nsid w:val="5C964157"/>
     <w:multiLevelType w:val="hybridMultilevel"/>
     <w:tmpl w:val="CE9E29C2"/>
@@ -4119,7 +4974,7 @@
       </w:rPr>
     </w:lvl>
   </w:abstractNum>
-  <w:abstractNum w:abstractNumId="22" w15:restartNumberingAfterBreak="0">
+  <w:abstractNum w:abstractNumId="23" w15:restartNumberingAfterBreak="0">
     <w:nsid w:val="5EC43D17"/>
     <w:multiLevelType w:val="hybridMultilevel"/>
     <w:tmpl w:val="C7C68E64"/>
@@ -4232,7 +5087,7 @@
       </w:rPr>
     </w:lvl>
   </w:abstractNum>
-  <w:abstractNum w:abstractNumId="23" w15:restartNumberingAfterBreak="0">
+  <w:abstractNum w:abstractNumId="24" w15:restartNumberingAfterBreak="0">
     <w:nsid w:val="6439387F"/>
     <w:multiLevelType w:val="hybridMultilevel"/>
     <w:tmpl w:val="58B222E6"/>
@@ -4345,7 +5200,7 @@
       </w:rPr>
     </w:lvl>
   </w:abstractNum>
-  <w:abstractNum w:abstractNumId="24" w15:restartNumberingAfterBreak="0">
+  <w:abstractNum w:abstractNumId="25" w15:restartNumberingAfterBreak="0">
     <w:nsid w:val="6D580CCB"/>
     <w:multiLevelType w:val="hybridMultilevel"/>
     <w:tmpl w:val="161A5222"/>
@@ -4458,7 +5313,7 @@
       </w:rPr>
     </w:lvl>
   </w:abstractNum>
-  <w:abstractNum w:abstractNumId="25" w15:restartNumberingAfterBreak="0">
+  <w:abstractNum w:abstractNumId="26" w15:restartNumberingAfterBreak="0">
     <w:nsid w:val="72723EB8"/>
     <w:multiLevelType w:val="hybridMultilevel"/>
     <w:tmpl w:val="2A0A3CC0"/>
@@ -4571,7 +5426,7 @@
       </w:rPr>
     </w:lvl>
   </w:abstractNum>
-  <w:abstractNum w:abstractNumId="26" w15:restartNumberingAfterBreak="0">
+  <w:abstractNum w:abstractNumId="27" w15:restartNumberingAfterBreak="0">
     <w:nsid w:val="74C45525"/>
     <w:multiLevelType w:val="hybridMultilevel"/>
     <w:tmpl w:val="77D22830"/>
@@ -4657,7 +5512,7 @@
       </w:pPr>
     </w:lvl>
   </w:abstractNum>
-  <w:abstractNum w:abstractNumId="27" w15:restartNumberingAfterBreak="0">
+  <w:abstractNum w:abstractNumId="28" w15:restartNumberingAfterBreak="0">
     <w:nsid w:val="763A53AC"/>
     <w:multiLevelType w:val="hybridMultilevel"/>
     <w:tmpl w:val="574EBAAE"/>
@@ -4771,88 +5626,91 @@
     </w:lvl>
   </w:abstractNum>
   <w:num w:numId="1">
+    <w:abstractNumId w:val="5"/>
+  </w:num>
+  <w:num w:numId="2">
+    <w:abstractNumId w:val="24"/>
+  </w:num>
+  <w:num w:numId="3">
+    <w:abstractNumId w:val="16"/>
+  </w:num>
+  <w:num w:numId="4">
+    <w:abstractNumId w:val="17"/>
+  </w:num>
+  <w:num w:numId="5">
+    <w:abstractNumId w:val="22"/>
+  </w:num>
+  <w:num w:numId="6">
+    <w:abstractNumId w:val="23"/>
+  </w:num>
+  <w:num w:numId="7">
+    <w:abstractNumId w:val="26"/>
+  </w:num>
+  <w:num w:numId="8">
+    <w:abstractNumId w:val="9"/>
+  </w:num>
+  <w:num w:numId="9">
+    <w:abstractNumId w:val="27"/>
+  </w:num>
+  <w:num w:numId="10">
+    <w:abstractNumId w:val="14"/>
+  </w:num>
+  <w:num w:numId="11">
+    <w:abstractNumId w:val="25"/>
+  </w:num>
+  <w:num w:numId="12">
+    <w:abstractNumId w:val="2"/>
+  </w:num>
+  <w:num w:numId="13">
+    <w:abstractNumId w:val="21"/>
+  </w:num>
+  <w:num w:numId="14">
+    <w:abstractNumId w:val="3"/>
+  </w:num>
+  <w:num w:numId="15">
+    <w:abstractNumId w:val="7"/>
+  </w:num>
+  <w:num w:numId="16">
+    <w:abstractNumId w:val="12"/>
+  </w:num>
+  <w:num w:numId="17">
+    <w:abstractNumId w:val="13"/>
+  </w:num>
+  <w:num w:numId="18">
+    <w:abstractNumId w:val="8"/>
+  </w:num>
+  <w:num w:numId="19">
     <w:abstractNumId w:val="4"/>
   </w:num>
-  <w:num w:numId="2">
-    <w:abstractNumId w:val="23"/>
-  </w:num>
-  <w:num w:numId="3">
-    <w:abstractNumId w:val="15"/>
-  </w:num>
-  <w:num w:numId="4">
-    <w:abstractNumId w:val="16"/>
-  </w:num>
-  <w:num w:numId="5">
-    <w:abstractNumId w:val="21"/>
-  </w:num>
-  <w:num w:numId="6">
-    <w:abstractNumId w:val="22"/>
-  </w:num>
-  <w:num w:numId="7">
-    <w:abstractNumId w:val="25"/>
-  </w:num>
-  <w:num w:numId="8">
-    <w:abstractNumId w:val="8"/>
-  </w:num>
-  <w:num w:numId="9">
-    <w:abstractNumId w:val="26"/>
-  </w:num>
-  <w:num w:numId="10">
-    <w:abstractNumId w:val="13"/>
-  </w:num>
-  <w:num w:numId="11">
-    <w:abstractNumId w:val="24"/>
-  </w:num>
-  <w:num w:numId="12">
-    <w:abstractNumId w:val="1"/>
-  </w:num>
-  <w:num w:numId="13">
+  <w:num w:numId="20">
     <w:abstractNumId w:val="20"/>
-  </w:num>
-  <w:num w:numId="14">
-    <w:abstractNumId w:val="2"/>
-  </w:num>
-  <w:num w:numId="15">
-    <w:abstractNumId w:val="6"/>
-  </w:num>
-  <w:num w:numId="16">
-    <w:abstractNumId w:val="11"/>
-  </w:num>
-  <w:num w:numId="17">
-    <w:abstractNumId w:val="12"/>
-  </w:num>
-  <w:num w:numId="18">
-    <w:abstractNumId w:val="7"/>
-  </w:num>
-  <w:num w:numId="19">
-    <w:abstractNumId w:val="3"/>
-  </w:num>
-  <w:num w:numId="20">
-    <w:abstractNumId w:val="19"/>
   </w:num>
   <w:num w:numId="21">
     <w:abstractNumId w:val="0"/>
   </w:num>
   <w:num w:numId="22">
-    <w:abstractNumId w:val="14"/>
+    <w:abstractNumId w:val="15"/>
   </w:num>
   <w:num w:numId="23">
+    <w:abstractNumId w:val="19"/>
+  </w:num>
+  <w:num w:numId="24">
+    <w:abstractNumId w:val="28"/>
+  </w:num>
+  <w:num w:numId="25">
     <w:abstractNumId w:val="18"/>
   </w:num>
-  <w:num w:numId="24">
-    <w:abstractNumId w:val="27"/>
-  </w:num>
-  <w:num w:numId="25">
-    <w:abstractNumId w:val="17"/>
-  </w:num>
   <w:num w:numId="26">
-    <w:abstractNumId w:val="5"/>
+    <w:abstractNumId w:val="6"/>
   </w:num>
   <w:num w:numId="27">
-    <w:abstractNumId w:val="9"/>
+    <w:abstractNumId w:val="10"/>
   </w:num>
   <w:num w:numId="28">
-    <w:abstractNumId w:val="10"/>
+    <w:abstractNumId w:val="11"/>
+  </w:num>
+  <w:num w:numId="29">
+    <w:abstractNumId w:val="1"/>
   </w:num>
 </w:numbering>
 </file>

</xml_diff>